<commit_message>
added behavioral pattern examples
</commit_message>
<xml_diff>
--- a/notes.docx
+++ b/notes.docx
@@ -2643,6 +2643,303 @@
             </a:graphic>
           </wp:inline>
         </w:drawing>
+      </w:r>
+    </w:p>
+    <w:p>
+      <w:pPr>
+        <w:rPr>
+          <w:b/>
+          <w:bCs/>
+        </w:rPr>
+      </w:pPr>
+      <w:r>
+        <w:rPr>
+          <w:b/>
+          <w:bCs/>
+        </w:rPr>
+        <w:t>Behavioral patterns</w:t>
+      </w:r>
+    </w:p>
+    <w:p>
+      <w:r>
+        <w:t>Strategy pattern</w:t>
+      </w:r>
+    </w:p>
+    <w:p>
+      <w:pPr>
+        <w:pStyle w:val="ListParagraph"/>
+        <w:numPr>
+          <w:ilvl w:val="0"/>
+          <w:numId w:val="1"/>
+        </w:numPr>
+      </w:pPr>
+      <w:r>
+        <w:t xml:space="preserve">Choose algorithm at runtime </w:t>
+      </w:r>
+    </w:p>
+    <w:p>
+      <w:pPr>
+        <w:pStyle w:val="ListParagraph"/>
+        <w:numPr>
+          <w:ilvl w:val="0"/>
+          <w:numId w:val="1"/>
+        </w:numPr>
+      </w:pPr>
+      <w:r>
+        <w:t>C</w:t>
+      </w:r>
+      <w:r>
+        <w:t>ode receives run-time instructions as to which in a family of algorithms to use.</w:t>
+      </w:r>
+    </w:p>
+    <w:p>
+      <w:pPr>
+        <w:pStyle w:val="ListParagraph"/>
+        <w:numPr>
+          <w:ilvl w:val="0"/>
+          <w:numId w:val="1"/>
+        </w:numPr>
+      </w:pPr>
+      <w:r>
+        <w:t xml:space="preserve">Ex. Error handler </w:t>
+      </w:r>
+    </w:p>
+    <w:p>
+      <w:pPr>
+        <w:pStyle w:val="ListParagraph"/>
+        <w:numPr>
+          <w:ilvl w:val="1"/>
+          <w:numId w:val="1"/>
+        </w:numPr>
+      </w:pPr>
+      <w:r>
+        <w:t>Display &amp; store</w:t>
+      </w:r>
+    </w:p>
+    <w:p>
+      <w:pPr>
+        <w:ind w:firstLine="720"/>
+      </w:pPr>
+      <w:r>
+        <w:rPr>
+          <w:noProof/>
+        </w:rPr>
+        <w:drawing>
+          <wp:inline distT="0" distB="0" distL="0" distR="0" wp14:anchorId="6906279E" wp14:editId="1006F9DF">
+            <wp:extent cx="2695226" cy="2113722"/>
+            <wp:effectExtent l="0" t="0" r="0" b="0"/>
+            <wp:docPr id="13" name="Picture 13" descr="Diagram&#10;&#10;Description automatically generated"/>
+            <wp:cNvGraphicFramePr>
+              <a:graphicFrameLocks xmlns:a="http://schemas.openxmlformats.org/drawingml/2006/main" noChangeAspect="1"/>
+            </wp:cNvGraphicFramePr>
+            <a:graphic xmlns:a="http://schemas.openxmlformats.org/drawingml/2006/main">
+              <a:graphicData uri="http://schemas.openxmlformats.org/drawingml/2006/picture">
+                <pic:pic xmlns:pic="http://schemas.openxmlformats.org/drawingml/2006/picture">
+                  <pic:nvPicPr>
+                    <pic:cNvPr id="13" name="Picture 13" descr="Diagram&#10;&#10;Description automatically generated"/>
+                    <pic:cNvPicPr/>
+                  </pic:nvPicPr>
+                  <pic:blipFill>
+                    <a:blip r:embed="rId19">
+                      <a:extLst>
+                        <a:ext uri="{28A0092B-C50C-407E-A947-70E740481C1C}">
+                          <a14:useLocalDpi xmlns:a14="http://schemas.microsoft.com/office/drawing/2010/main" val="0"/>
+                        </a:ext>
+                      </a:extLst>
+                    </a:blip>
+                    <a:stretch>
+                      <a:fillRect/>
+                    </a:stretch>
+                  </pic:blipFill>
+                  <pic:spPr>
+                    <a:xfrm>
+                      <a:off x="0" y="0"/>
+                      <a:ext cx="2709639" cy="2125025"/>
+                    </a:xfrm>
+                    <a:prstGeom prst="rect">
+                      <a:avLst/>
+                    </a:prstGeom>
+                  </pic:spPr>
+                </pic:pic>
+              </a:graphicData>
+            </a:graphic>
+          </wp:inline>
+        </w:drawing>
+      </w:r>
+    </w:p>
+    <w:p>
+      <w:r>
+        <w:t>Observer pattern</w:t>
+      </w:r>
+    </w:p>
+    <w:p>
+      <w:pPr>
+        <w:pStyle w:val="ListParagraph"/>
+        <w:numPr>
+          <w:ilvl w:val="0"/>
+          <w:numId w:val="1"/>
+        </w:numPr>
+      </w:pPr>
+      <w:r>
+        <w:t>an object, named the subject, maintains a list of its dependents, called observers, and notifies them automatically of any state changes, usually by calling one of their methods.</w:t>
+      </w:r>
+    </w:p>
+    <w:p>
+      <w:pPr>
+        <w:pStyle w:val="ListParagraph"/>
+        <w:numPr>
+          <w:ilvl w:val="0"/>
+          <w:numId w:val="1"/>
+        </w:numPr>
+      </w:pPr>
+      <w:r>
+        <w:t>Use case</w:t>
+      </w:r>
+    </w:p>
+    <w:p>
+      <w:pPr>
+        <w:pStyle w:val="ListParagraph"/>
+        <w:numPr>
+          <w:ilvl w:val="1"/>
+          <w:numId w:val="1"/>
+        </w:numPr>
+      </w:pPr>
+      <w:r>
+        <w:t>mainly used for implementing distributed event handling systems,</w:t>
+      </w:r>
+    </w:p>
+    <w:p>
+      <w:pPr>
+        <w:ind w:left="720"/>
+      </w:pPr>
+      <w:r>
+        <w:rPr>
+          <w:noProof/>
+        </w:rPr>
+        <w:drawing>
+          <wp:inline distT="0" distB="0" distL="0" distR="0" wp14:anchorId="43DC0C89" wp14:editId="415C9693">
+            <wp:extent cx="3047821" cy="1689652"/>
+            <wp:effectExtent l="0" t="0" r="635" b="0"/>
+            <wp:docPr id="14" name="Picture 14" descr="A picture containing text, electronics&#10;&#10;Description automatically generated"/>
+            <wp:cNvGraphicFramePr>
+              <a:graphicFrameLocks xmlns:a="http://schemas.openxmlformats.org/drawingml/2006/main" noChangeAspect="1"/>
+            </wp:cNvGraphicFramePr>
+            <a:graphic xmlns:a="http://schemas.openxmlformats.org/drawingml/2006/main">
+              <a:graphicData uri="http://schemas.openxmlformats.org/drawingml/2006/picture">
+                <pic:pic xmlns:pic="http://schemas.openxmlformats.org/drawingml/2006/picture">
+                  <pic:nvPicPr>
+                    <pic:cNvPr id="14" name="Picture 14" descr="A picture containing text, electronics&#10;&#10;Description automatically generated"/>
+                    <pic:cNvPicPr/>
+                  </pic:nvPicPr>
+                  <pic:blipFill>
+                    <a:blip r:embed="rId20" cstate="print">
+                      <a:extLst>
+                        <a:ext uri="{28A0092B-C50C-407E-A947-70E740481C1C}">
+                          <a14:useLocalDpi xmlns:a14="http://schemas.microsoft.com/office/drawing/2010/main" val="0"/>
+                        </a:ext>
+                      </a:extLst>
+                    </a:blip>
+                    <a:stretch>
+                      <a:fillRect/>
+                    </a:stretch>
+                  </pic:blipFill>
+                  <pic:spPr>
+                    <a:xfrm>
+                      <a:off x="0" y="0"/>
+                      <a:ext cx="3075549" cy="1705024"/>
+                    </a:xfrm>
+                    <a:prstGeom prst="rect">
+                      <a:avLst/>
+                    </a:prstGeom>
+                  </pic:spPr>
+                </pic:pic>
+              </a:graphicData>
+            </a:graphic>
+          </wp:inline>
+        </w:drawing>
+      </w:r>
+    </w:p>
+    <w:p>
+      <w:r>
+        <w:t>Command pattern</w:t>
+      </w:r>
+    </w:p>
+    <w:p>
+      <w:pPr>
+        <w:pStyle w:val="ListParagraph"/>
+        <w:numPr>
+          <w:ilvl w:val="0"/>
+          <w:numId w:val="1"/>
+        </w:numPr>
+      </w:pPr>
+      <w:r>
+        <w:lastRenderedPageBreak/>
+        <w:t xml:space="preserve">encapsulate all information needed to perform an action or trigger an event </w:t>
+      </w:r>
+      <w:r>
+        <w:t>later</w:t>
+      </w:r>
+      <w:r>
+        <w:t>.</w:t>
+      </w:r>
+    </w:p>
+    <w:p>
+      <w:pPr>
+        <w:pStyle w:val="ListParagraph"/>
+        <w:numPr>
+          <w:ilvl w:val="0"/>
+          <w:numId w:val="1"/>
+        </w:numPr>
+      </w:pPr>
+      <w:r>
+        <w:t xml:space="preserve">Don’t want to know when it finishes and only want to know when it starts </w:t>
+      </w:r>
+    </w:p>
+    <w:p>
+      <w:pPr>
+        <w:pStyle w:val="ListParagraph"/>
+        <w:numPr>
+          <w:ilvl w:val="0"/>
+          <w:numId w:val="1"/>
+        </w:numPr>
+      </w:pPr>
+      <w:r>
+        <w:t xml:space="preserve">Allow to store all the information needed </w:t>
+      </w:r>
+      <w:r>
+        <w:t>to perform certain task into a single object</w:t>
+      </w:r>
+    </w:p>
+    <w:p>
+      <w:pPr>
+        <w:rPr>
+          <w:b/>
+          <w:bCs/>
+        </w:rPr>
+      </w:pPr>
+      <w:r>
+        <w:rPr>
+          <w:b/>
+          <w:bCs/>
+        </w:rPr>
+        <w:t>Messaging Patterns</w:t>
+      </w:r>
+    </w:p>
+    <w:p>
+      <w:r>
+        <w:t>The Publisher Subscriber pattern</w:t>
+      </w:r>
+    </w:p>
+    <w:p>
+      <w:pPr>
+        <w:pStyle w:val="ListParagraph"/>
+        <w:numPr>
+          <w:ilvl w:val="0"/>
+          <w:numId w:val="1"/>
+        </w:numPr>
+      </w:pPr>
+      <w:r>
+        <w:t>senders of messages, called publishers, do not program the messages to be sent directly to specific receivers, called subscribers, but instead categorize published messages into classes without knowledge of which subscribers, if any, there may be.</w:t>
       </w:r>
     </w:p>
     <w:sectPr>

</xml_diff>